<commit_message>
Commit after modification of index.html
</commit_message>
<xml_diff>
--- a/VISULA [PROG.docx
+++ b/VISULA [PROG.docx
@@ -74,6 +74,391 @@
                     <a:xfrm>
                       <a:off x="0" y="0"/>
                       <a:ext cx="5943600" cy="3328035"/>
+                    </a:xfrm>
+                    <a:prstGeom prst="rect">
+                      <a:avLst/>
+                    </a:prstGeom>
+                  </pic:spPr>
+                </pic:pic>
+              </a:graphicData>
+            </a:graphic>
+          </wp:inline>
+        </w:drawing>
+      </w:r>
+    </w:p>
+    <w:p>
+      <w:r>
+        <w:rPr>
+          <w:noProof/>
+        </w:rPr>
+        <w:lastRenderedPageBreak/>
+        <w:drawing>
+          <wp:inline distT="0" distB="0" distL="0" distR="0" wp14:anchorId="11AD5EA8" wp14:editId="7EB86C19">
+            <wp:extent cx="5943600" cy="3343275"/>
+            <wp:effectExtent l="0" t="0" r="0" b="9525"/>
+            <wp:docPr id="3" name="Picture 3"/>
+            <wp:cNvGraphicFramePr>
+              <a:graphicFrameLocks xmlns:a="http://schemas.openxmlformats.org/drawingml/2006/main" noChangeAspect="1"/>
+            </wp:cNvGraphicFramePr>
+            <a:graphic xmlns:a="http://schemas.openxmlformats.org/drawingml/2006/main">
+              <a:graphicData uri="http://schemas.openxmlformats.org/drawingml/2006/picture">
+                <pic:pic xmlns:pic="http://schemas.openxmlformats.org/drawingml/2006/picture">
+                  <pic:nvPicPr>
+                    <pic:cNvPr id="1" name=""/>
+                    <pic:cNvPicPr/>
+                  </pic:nvPicPr>
+                  <pic:blipFill>
+                    <a:blip r:embed="rId6"/>
+                    <a:stretch>
+                      <a:fillRect/>
+                    </a:stretch>
+                  </pic:blipFill>
+                  <pic:spPr>
+                    <a:xfrm>
+                      <a:off x="0" y="0"/>
+                      <a:ext cx="5943600" cy="3343275"/>
+                    </a:xfrm>
+                    <a:prstGeom prst="rect">
+                      <a:avLst/>
+                    </a:prstGeom>
+                  </pic:spPr>
+                </pic:pic>
+              </a:graphicData>
+            </a:graphic>
+          </wp:inline>
+        </w:drawing>
+      </w:r>
+    </w:p>
+    <w:p>
+      <w:r>
+        <w:rPr>
+          <w:noProof/>
+        </w:rPr>
+        <w:drawing>
+          <wp:inline distT="0" distB="0" distL="0" distR="0" wp14:anchorId="6B4E5667" wp14:editId="64FCE81B">
+            <wp:extent cx="5943600" cy="3207385"/>
+            <wp:effectExtent l="0" t="0" r="0" b="0"/>
+            <wp:docPr id="4" name="Picture 4"/>
+            <wp:cNvGraphicFramePr>
+              <a:graphicFrameLocks xmlns:a="http://schemas.openxmlformats.org/drawingml/2006/main" noChangeAspect="1"/>
+            </wp:cNvGraphicFramePr>
+            <a:graphic xmlns:a="http://schemas.openxmlformats.org/drawingml/2006/main">
+              <a:graphicData uri="http://schemas.openxmlformats.org/drawingml/2006/picture">
+                <pic:pic xmlns:pic="http://schemas.openxmlformats.org/drawingml/2006/picture">
+                  <pic:nvPicPr>
+                    <pic:cNvPr id="1" name=""/>
+                    <pic:cNvPicPr/>
+                  </pic:nvPicPr>
+                  <pic:blipFill>
+                    <a:blip r:embed="rId7"/>
+                    <a:stretch>
+                      <a:fillRect/>
+                    </a:stretch>
+                  </pic:blipFill>
+                  <pic:spPr>
+                    <a:xfrm>
+                      <a:off x="0" y="0"/>
+                      <a:ext cx="5943600" cy="3207385"/>
+                    </a:xfrm>
+                    <a:prstGeom prst="rect">
+                      <a:avLst/>
+                    </a:prstGeom>
+                  </pic:spPr>
+                </pic:pic>
+              </a:graphicData>
+            </a:graphic>
+          </wp:inline>
+        </w:drawing>
+      </w:r>
+    </w:p>
+    <w:p>
+      <w:r>
+        <w:rPr>
+          <w:noProof/>
+        </w:rPr>
+        <w:lastRenderedPageBreak/>
+        <w:drawing>
+          <wp:inline distT="0" distB="0" distL="0" distR="0" wp14:anchorId="7C229246" wp14:editId="3401AAFE">
+            <wp:extent cx="5943600" cy="3046730"/>
+            <wp:effectExtent l="0" t="0" r="0" b="1270"/>
+            <wp:docPr id="5" name="Picture 5"/>
+            <wp:cNvGraphicFramePr>
+              <a:graphicFrameLocks xmlns:a="http://schemas.openxmlformats.org/drawingml/2006/main" noChangeAspect="1"/>
+            </wp:cNvGraphicFramePr>
+            <a:graphic xmlns:a="http://schemas.openxmlformats.org/drawingml/2006/main">
+              <a:graphicData uri="http://schemas.openxmlformats.org/drawingml/2006/picture">
+                <pic:pic xmlns:pic="http://schemas.openxmlformats.org/drawingml/2006/picture">
+                  <pic:nvPicPr>
+                    <pic:cNvPr id="1" name=""/>
+                    <pic:cNvPicPr/>
+                  </pic:nvPicPr>
+                  <pic:blipFill>
+                    <a:blip r:embed="rId8"/>
+                    <a:stretch>
+                      <a:fillRect/>
+                    </a:stretch>
+                  </pic:blipFill>
+                  <pic:spPr>
+                    <a:xfrm>
+                      <a:off x="0" y="0"/>
+                      <a:ext cx="5943600" cy="3046730"/>
+                    </a:xfrm>
+                    <a:prstGeom prst="rect">
+                      <a:avLst/>
+                    </a:prstGeom>
+                  </pic:spPr>
+                </pic:pic>
+              </a:graphicData>
+            </a:graphic>
+          </wp:inline>
+        </w:drawing>
+      </w:r>
+    </w:p>
+    <w:p>
+      <w:r>
+        <w:rPr>
+          <w:noProof/>
+        </w:rPr>
+        <w:lastRenderedPageBreak/>
+        <w:drawing>
+          <wp:inline distT="0" distB="0" distL="0" distR="0" wp14:anchorId="4E42DD43" wp14:editId="28B6B9C7">
+            <wp:extent cx="5943600" cy="5135880"/>
+            <wp:effectExtent l="0" t="0" r="0" b="7620"/>
+            <wp:docPr id="6" name="Picture 6"/>
+            <wp:cNvGraphicFramePr>
+              <a:graphicFrameLocks xmlns:a="http://schemas.openxmlformats.org/drawingml/2006/main" noChangeAspect="1"/>
+            </wp:cNvGraphicFramePr>
+            <a:graphic xmlns:a="http://schemas.openxmlformats.org/drawingml/2006/main">
+              <a:graphicData uri="http://schemas.openxmlformats.org/drawingml/2006/picture">
+                <pic:pic xmlns:pic="http://schemas.openxmlformats.org/drawingml/2006/picture">
+                  <pic:nvPicPr>
+                    <pic:cNvPr id="1" name=""/>
+                    <pic:cNvPicPr/>
+                  </pic:nvPicPr>
+                  <pic:blipFill>
+                    <a:blip r:embed="rId9"/>
+                    <a:stretch>
+                      <a:fillRect/>
+                    </a:stretch>
+                  </pic:blipFill>
+                  <pic:spPr>
+                    <a:xfrm>
+                      <a:off x="0" y="0"/>
+                      <a:ext cx="5943600" cy="5135880"/>
+                    </a:xfrm>
+                    <a:prstGeom prst="rect">
+                      <a:avLst/>
+                    </a:prstGeom>
+                  </pic:spPr>
+                </pic:pic>
+              </a:graphicData>
+            </a:graphic>
+          </wp:inline>
+        </w:drawing>
+      </w:r>
+    </w:p>
+    <w:p>
+      <w:r>
+        <w:rPr>
+          <w:noProof/>
+        </w:rPr>
+        <w:lastRenderedPageBreak/>
+        <w:drawing>
+          <wp:inline distT="0" distB="0" distL="0" distR="0" wp14:anchorId="1B27606C" wp14:editId="2C039656">
+            <wp:extent cx="5943600" cy="6722110"/>
+            <wp:effectExtent l="0" t="0" r="0" b="2540"/>
+            <wp:docPr id="7" name="Picture 7"/>
+            <wp:cNvGraphicFramePr>
+              <a:graphicFrameLocks xmlns:a="http://schemas.openxmlformats.org/drawingml/2006/main" noChangeAspect="1"/>
+            </wp:cNvGraphicFramePr>
+            <a:graphic xmlns:a="http://schemas.openxmlformats.org/drawingml/2006/main">
+              <a:graphicData uri="http://schemas.openxmlformats.org/drawingml/2006/picture">
+                <pic:pic xmlns:pic="http://schemas.openxmlformats.org/drawingml/2006/picture">
+                  <pic:nvPicPr>
+                    <pic:cNvPr id="1" name=""/>
+                    <pic:cNvPicPr/>
+                  </pic:nvPicPr>
+                  <pic:blipFill>
+                    <a:blip r:embed="rId10"/>
+                    <a:stretch>
+                      <a:fillRect/>
+                    </a:stretch>
+                  </pic:blipFill>
+                  <pic:spPr>
+                    <a:xfrm>
+                      <a:off x="0" y="0"/>
+                      <a:ext cx="5943600" cy="6722110"/>
+                    </a:xfrm>
+                    <a:prstGeom prst="rect">
+                      <a:avLst/>
+                    </a:prstGeom>
+                  </pic:spPr>
+                </pic:pic>
+              </a:graphicData>
+            </a:graphic>
+          </wp:inline>
+        </w:drawing>
+      </w:r>
+    </w:p>
+    <w:p>
+      <w:r>
+        <w:rPr>
+          <w:noProof/>
+        </w:rPr>
+        <w:lastRenderedPageBreak/>
+        <w:drawing>
+          <wp:inline distT="0" distB="0" distL="0" distR="0" wp14:anchorId="7C3C6271" wp14:editId="3C30E46B">
+            <wp:extent cx="5943600" cy="4737735"/>
+            <wp:effectExtent l="0" t="0" r="0" b="5715"/>
+            <wp:docPr id="8" name="Picture 8"/>
+            <wp:cNvGraphicFramePr>
+              <a:graphicFrameLocks xmlns:a="http://schemas.openxmlformats.org/drawingml/2006/main" noChangeAspect="1"/>
+            </wp:cNvGraphicFramePr>
+            <a:graphic xmlns:a="http://schemas.openxmlformats.org/drawingml/2006/main">
+              <a:graphicData uri="http://schemas.openxmlformats.org/drawingml/2006/picture">
+                <pic:pic xmlns:pic="http://schemas.openxmlformats.org/drawingml/2006/picture">
+                  <pic:nvPicPr>
+                    <pic:cNvPr id="1" name=""/>
+                    <pic:cNvPicPr/>
+                  </pic:nvPicPr>
+                  <pic:blipFill>
+                    <a:blip r:embed="rId11"/>
+                    <a:stretch>
+                      <a:fillRect/>
+                    </a:stretch>
+                  </pic:blipFill>
+                  <pic:spPr>
+                    <a:xfrm>
+                      <a:off x="0" y="0"/>
+                      <a:ext cx="5943600" cy="4737735"/>
+                    </a:xfrm>
+                    <a:prstGeom prst="rect">
+                      <a:avLst/>
+                    </a:prstGeom>
+                  </pic:spPr>
+                </pic:pic>
+              </a:graphicData>
+            </a:graphic>
+          </wp:inline>
+        </w:drawing>
+      </w:r>
+    </w:p>
+    <w:p>
+      <w:r>
+        <w:rPr>
+          <w:noProof/>
+        </w:rPr>
+        <w:lastRenderedPageBreak/>
+        <w:drawing>
+          <wp:inline distT="0" distB="0" distL="0" distR="0" wp14:anchorId="21DED89A" wp14:editId="0085BF57">
+            <wp:extent cx="5943600" cy="5365750"/>
+            <wp:effectExtent l="0" t="0" r="0" b="6350"/>
+            <wp:docPr id="9" name="Picture 9"/>
+            <wp:cNvGraphicFramePr>
+              <a:graphicFrameLocks xmlns:a="http://schemas.openxmlformats.org/drawingml/2006/main" noChangeAspect="1"/>
+            </wp:cNvGraphicFramePr>
+            <a:graphic xmlns:a="http://schemas.openxmlformats.org/drawingml/2006/main">
+              <a:graphicData uri="http://schemas.openxmlformats.org/drawingml/2006/picture">
+                <pic:pic xmlns:pic="http://schemas.openxmlformats.org/drawingml/2006/picture">
+                  <pic:nvPicPr>
+                    <pic:cNvPr id="1" name=""/>
+                    <pic:cNvPicPr/>
+                  </pic:nvPicPr>
+                  <pic:blipFill>
+                    <a:blip r:embed="rId12"/>
+                    <a:stretch>
+                      <a:fillRect/>
+                    </a:stretch>
+                  </pic:blipFill>
+                  <pic:spPr>
+                    <a:xfrm>
+                      <a:off x="0" y="0"/>
+                      <a:ext cx="5943600" cy="5365750"/>
+                    </a:xfrm>
+                    <a:prstGeom prst="rect">
+                      <a:avLst/>
+                    </a:prstGeom>
+                  </pic:spPr>
+                </pic:pic>
+              </a:graphicData>
+            </a:graphic>
+          </wp:inline>
+        </w:drawing>
+      </w:r>
+    </w:p>
+    <w:p>
+      <w:r>
+        <w:rPr>
+          <w:noProof/>
+        </w:rPr>
+        <w:lastRenderedPageBreak/>
+        <w:drawing>
+          <wp:inline distT="0" distB="0" distL="0" distR="0" wp14:anchorId="518EF2BF" wp14:editId="4FA64423">
+            <wp:extent cx="5943600" cy="5536565"/>
+            <wp:effectExtent l="0" t="0" r="0" b="6985"/>
+            <wp:docPr id="10" name="Picture 10"/>
+            <wp:cNvGraphicFramePr>
+              <a:graphicFrameLocks xmlns:a="http://schemas.openxmlformats.org/drawingml/2006/main" noChangeAspect="1"/>
+            </wp:cNvGraphicFramePr>
+            <a:graphic xmlns:a="http://schemas.openxmlformats.org/drawingml/2006/main">
+              <a:graphicData uri="http://schemas.openxmlformats.org/drawingml/2006/picture">
+                <pic:pic xmlns:pic="http://schemas.openxmlformats.org/drawingml/2006/picture">
+                  <pic:nvPicPr>
+                    <pic:cNvPr id="1" name=""/>
+                    <pic:cNvPicPr/>
+                  </pic:nvPicPr>
+                  <pic:blipFill>
+                    <a:blip r:embed="rId13"/>
+                    <a:stretch>
+                      <a:fillRect/>
+                    </a:stretch>
+                  </pic:blipFill>
+                  <pic:spPr>
+                    <a:xfrm>
+                      <a:off x="0" y="0"/>
+                      <a:ext cx="5943600" cy="5536565"/>
+                    </a:xfrm>
+                    <a:prstGeom prst="rect">
+                      <a:avLst/>
+                    </a:prstGeom>
+                  </pic:spPr>
+                </pic:pic>
+              </a:graphicData>
+            </a:graphic>
+          </wp:inline>
+        </w:drawing>
+      </w:r>
+    </w:p>
+    <w:p>
+      <w:r>
+        <w:rPr>
+          <w:noProof/>
+        </w:rPr>
+        <w:drawing>
+          <wp:inline distT="0" distB="0" distL="0" distR="0" wp14:anchorId="2DA18A72" wp14:editId="5AB95277">
+            <wp:extent cx="4419600" cy="2162175"/>
+            <wp:effectExtent l="0" t="0" r="0" b="9525"/>
+            <wp:docPr id="11" name="Picture 11"/>
+            <wp:cNvGraphicFramePr>
+              <a:graphicFrameLocks xmlns:a="http://schemas.openxmlformats.org/drawingml/2006/main" noChangeAspect="1"/>
+            </wp:cNvGraphicFramePr>
+            <a:graphic xmlns:a="http://schemas.openxmlformats.org/drawingml/2006/main">
+              <a:graphicData uri="http://schemas.openxmlformats.org/drawingml/2006/picture">
+                <pic:pic xmlns:pic="http://schemas.openxmlformats.org/drawingml/2006/picture">
+                  <pic:nvPicPr>
+                    <pic:cNvPr id="1" name=""/>
+                    <pic:cNvPicPr/>
+                  </pic:nvPicPr>
+                  <pic:blipFill>
+                    <a:blip r:embed="rId14"/>
+                    <a:stretch>
+                      <a:fillRect/>
+                    </a:stretch>
+                  </pic:blipFill>
+                  <pic:spPr>
+                    <a:xfrm>
+                      <a:off x="0" y="0"/>
+                      <a:ext cx="4419600" cy="2162175"/>
                     </a:xfrm>
                     <a:prstGeom prst="rect">
                       <a:avLst/>

</xml_diff>

<commit_message>
commit made fater file modification
</commit_message>
<xml_diff>
--- a/VISULA [PROG.docx
+++ b/VISULA [PROG.docx
@@ -470,9 +470,138 @@
           </wp:inline>
         </w:drawing>
       </w:r>
+    </w:p>
+    <w:p>
+      <w:r>
+        <w:rPr>
+          <w:noProof/>
+        </w:rPr>
+        <w:lastRenderedPageBreak/>
+        <w:drawing>
+          <wp:inline distT="0" distB="0" distL="0" distR="0" wp14:anchorId="4E53F74B" wp14:editId="00B2108F">
+            <wp:extent cx="5943600" cy="4834255"/>
+            <wp:effectExtent l="0" t="0" r="0" b="4445"/>
+            <wp:docPr id="12" name="Picture 12"/>
+            <wp:cNvGraphicFramePr>
+              <a:graphicFrameLocks xmlns:a="http://schemas.openxmlformats.org/drawingml/2006/main" noChangeAspect="1"/>
+            </wp:cNvGraphicFramePr>
+            <a:graphic xmlns:a="http://schemas.openxmlformats.org/drawingml/2006/main">
+              <a:graphicData uri="http://schemas.openxmlformats.org/drawingml/2006/picture">
+                <pic:pic xmlns:pic="http://schemas.openxmlformats.org/drawingml/2006/picture">
+                  <pic:nvPicPr>
+                    <pic:cNvPr id="1" name=""/>
+                    <pic:cNvPicPr/>
+                  </pic:nvPicPr>
+                  <pic:blipFill>
+                    <a:blip r:embed="rId15"/>
+                    <a:stretch>
+                      <a:fillRect/>
+                    </a:stretch>
+                  </pic:blipFill>
+                  <pic:spPr>
+                    <a:xfrm>
+                      <a:off x="0" y="0"/>
+                      <a:ext cx="5943600" cy="4834255"/>
+                    </a:xfrm>
+                    <a:prstGeom prst="rect">
+                      <a:avLst/>
+                    </a:prstGeom>
+                  </pic:spPr>
+                </pic:pic>
+              </a:graphicData>
+            </a:graphic>
+          </wp:inline>
+        </w:drawing>
+      </w:r>
+    </w:p>
+    <w:p>
+      <w:r>
+        <w:rPr>
+          <w:noProof/>
+        </w:rPr>
+        <w:lastRenderedPageBreak/>
+        <w:drawing>
+          <wp:inline distT="0" distB="0" distL="0" distR="0" wp14:anchorId="05A1C180" wp14:editId="19AC8F64">
+            <wp:extent cx="5943600" cy="3521075"/>
+            <wp:effectExtent l="0" t="0" r="0" b="3175"/>
+            <wp:docPr id="13" name="Picture 13"/>
+            <wp:cNvGraphicFramePr>
+              <a:graphicFrameLocks xmlns:a="http://schemas.openxmlformats.org/drawingml/2006/main" noChangeAspect="1"/>
+            </wp:cNvGraphicFramePr>
+            <a:graphic xmlns:a="http://schemas.openxmlformats.org/drawingml/2006/main">
+              <a:graphicData uri="http://schemas.openxmlformats.org/drawingml/2006/picture">
+                <pic:pic xmlns:pic="http://schemas.openxmlformats.org/drawingml/2006/picture">
+                  <pic:nvPicPr>
+                    <pic:cNvPr id="1" name=""/>
+                    <pic:cNvPicPr/>
+                  </pic:nvPicPr>
+                  <pic:blipFill>
+                    <a:blip r:embed="rId16"/>
+                    <a:stretch>
+                      <a:fillRect/>
+                    </a:stretch>
+                  </pic:blipFill>
+                  <pic:spPr>
+                    <a:xfrm>
+                      <a:off x="0" y="0"/>
+                      <a:ext cx="5943600" cy="3521075"/>
+                    </a:xfrm>
+                    <a:prstGeom prst="rect">
+                      <a:avLst/>
+                    </a:prstGeom>
+                  </pic:spPr>
+                </pic:pic>
+              </a:graphicData>
+            </a:graphic>
+          </wp:inline>
+        </w:drawing>
+      </w:r>
+    </w:p>
+    <w:p>
+      <w:r>
+        <w:rPr>
+          <w:noProof/>
+        </w:rPr>
+        <w:drawing>
+          <wp:inline distT="0" distB="0" distL="0" distR="0" wp14:anchorId="62E783D2" wp14:editId="683CEF41">
+            <wp:extent cx="5943600" cy="3343275"/>
+            <wp:effectExtent l="0" t="0" r="0" b="9525"/>
+            <wp:docPr id="14" name="Picture 14"/>
+            <wp:cNvGraphicFramePr>
+              <a:graphicFrameLocks xmlns:a="http://schemas.openxmlformats.org/drawingml/2006/main" noChangeAspect="1"/>
+            </wp:cNvGraphicFramePr>
+            <a:graphic xmlns:a="http://schemas.openxmlformats.org/drawingml/2006/main">
+              <a:graphicData uri="http://schemas.openxmlformats.org/drawingml/2006/picture">
+                <pic:pic xmlns:pic="http://schemas.openxmlformats.org/drawingml/2006/picture">
+                  <pic:nvPicPr>
+                    <pic:cNvPr id="1" name=""/>
+                    <pic:cNvPicPr/>
+                  </pic:nvPicPr>
+                  <pic:blipFill>
+                    <a:blip r:embed="rId17"/>
+                    <a:stretch>
+                      <a:fillRect/>
+                    </a:stretch>
+                  </pic:blipFill>
+                  <pic:spPr>
+                    <a:xfrm>
+                      <a:off x="0" y="0"/>
+                      <a:ext cx="5943600" cy="3343275"/>
+                    </a:xfrm>
+                    <a:prstGeom prst="rect">
+                      <a:avLst/>
+                    </a:prstGeom>
+                  </pic:spPr>
+                </pic:pic>
+              </a:graphicData>
+            </a:graphic>
+          </wp:inline>
+        </w:drawing>
+      </w:r>
       <w:bookmarkStart w:id="0" w:name="_GoBack"/>
       <w:bookmarkEnd w:id="0"/>
     </w:p>
+    <w:p/>
     <w:sectPr>
       <w:pgSz w:w="12240" w:h="15840"/>
       <w:pgMar w:top="1440" w:right="1440" w:bottom="1440" w:left="1440" w:header="708" w:footer="708" w:gutter="0"/>

</xml_diff>